<commit_message>
Added a little more to the report.
</commit_message>
<xml_diff>
--- a/Final Project Report.docx
+++ b/Final Project Report.docx
@@ -34,8 +34,6 @@
       <w:r>
         <w:t xml:space="preserve">  Once this core set of functions is available, Service is ready for general availability.</w:t>
       </w:r>
-      <w:bookmarkStart w:id="0" w:name="_GoBack"/>
-      <w:bookmarkEnd w:id="0"/>
     </w:p>
     <w:p/>
     <w:p>
@@ -97,10 +95,7 @@
       </w:r>
       <w:r>
         <w:lastRenderedPageBreak/>
-        <w:t>primarily in WebRatio’s IDE, but text editors were used whenever possible.</w:t>
-      </w:r>
-      <w:r>
-        <w:t xml:space="preserve">  </w:t>
+        <w:t xml:space="preserve">primarily in WebRatio’s IDE, but text editors were used whenever possible.  </w:t>
       </w:r>
       <w:r>
         <w:t>It’s possible that WebRatio could be a powerful tool for all-in-one website design and deployment, but the clunky interface, unstable hosting servers, and poor documentation made this project nearly impossible.</w:t>
@@ -214,6 +209,27 @@
       <w:r>
         <w:t>Basic manual testing is done on a live deployment of the website.  Tests are tracked with an Excel worksheet.  If the team was working on this project for an extended period of time, test automation could be done with Jenkins managing project building and deployment, then Selenium and Sikuli scripts manipulating the website and viewer operating system.  Unit testing has not been implemented at all.  The WebRatio IDE may provide JUint integration, but the provided timeframe and work requirements were not sufficient to implement a test-driven approach to development.</w:t>
       </w:r>
+    </w:p>
+    <w:p/>
+    <w:p>
+      <w:pPr>
+        <w:pStyle w:val="ListParagraph"/>
+        <w:numPr>
+          <w:ilvl w:val="0"/>
+          <w:numId w:val="2"/>
+        </w:numPr>
+      </w:pPr>
+      <w:r>
+        <w:t>Next steps</w:t>
+      </w:r>
+    </w:p>
+    <w:p/>
+    <w:p>
+      <w:r>
+        <w:t>For Service to be a viable product, property manager support systems must be implemented.  The property ownership verification process needs either real people or an automated system to provide a way for service requests to be handled.  Furthermore, administrators should not be the only people responsible for community management.  Posts must be monitored by both the users of Service, and another automated image-recognition system.  The problems of verification and community oversight are compounded by the potential scope of Service.  Assuming the site scales to even a million users, the task of management is practically impossible without a huge human work force.  Being built on WebRatio’s platform, it’s also abundantly clear that a real product would have to be moved to more reliable hosting.  While these steps will not happen, the Scrumbags team is satisfied with Service as it is submitted.</w:t>
+      </w:r>
+      <w:bookmarkStart w:id="0" w:name="_GoBack"/>
+      <w:bookmarkEnd w:id="0"/>
     </w:p>
     <w:sectPr>
       <w:pgSz w:w="12240" w:h="15840"/>
@@ -230,7 +246,7 @@
   <w:abstractNum w:abstractNumId="0">
     <w:nsid w:val="4BD2058E"/>
     <w:multiLevelType w:val="hybridMultilevel"/>
-    <w:tmpl w:val="2F2C2F78"/>
+    <w:tmpl w:val="681C6C40"/>
     <w:lvl w:ilvl="0" w:tplc="04090013">
       <w:start w:val="1"/>
       <w:numFmt w:val="upperRoman"/>

</xml_diff>